<commit_message>
pdf version also changed
</commit_message>
<xml_diff>
--- a/assets/Resume - Alireza SADEGHI.docx
+++ b/assets/Resume - Alireza SADEGHI.docx
@@ -1079,7 +1079,21 @@
           <w:b/>
           <w:bCs/>
         </w:rPr>
-        <w:t>First and corresponding author</w:t>
+        <w:t xml:space="preserve">First </w:t>
+      </w:r>
+      <w:r>
+        <w:rPr>
+          <w:b/>
+          <w:bCs/>
+        </w:rPr>
+        <w:t>&amp;</w:t>
+      </w:r>
+      <w:r>
+        <w:rPr>
+          <w:b/>
+          <w:bCs/>
+        </w:rPr>
+        <w:t xml:space="preserve"> corresponding author</w:t>
       </w:r>
     </w:p>
     <w:p>
@@ -1145,7 +1159,15 @@
         <w:spacing w:line="360" w:lineRule="auto"/>
       </w:pPr>
       <w:r>
-        <w:t>Journal of NeuroInterventional Surgery · 2023</w:t>
+        <w:t xml:space="preserve">Journal of </w:t>
+      </w:r>
+      <w:proofErr w:type="spellStart"/>
+      <w:r>
+        <w:t>NeuroInterventional</w:t>
+      </w:r>
+      <w:proofErr w:type="spellEnd"/>
+      <w:r>
+        <w:t xml:space="preserve"> Surgery · 2023</w:t>
       </w:r>
     </w:p>
     <w:p>
@@ -1591,7 +1613,21 @@
           <w:b/>
           <w:bCs/>
         </w:rPr>
-        <w:t>First and corresponding author</w:t>
+        <w:t xml:space="preserve">First </w:t>
+      </w:r>
+      <w:r>
+        <w:rPr>
+          <w:b/>
+          <w:bCs/>
+        </w:rPr>
+        <w:t>&amp;</w:t>
+      </w:r>
+      <w:r>
+        <w:rPr>
+          <w:b/>
+          <w:bCs/>
+        </w:rPr>
+        <w:t xml:space="preserve"> corresponding author</w:t>
       </w:r>
     </w:p>
     <w:p>
@@ -1680,6 +1716,74 @@
       </w:r>
       <w:r>
         <w:t xml:space="preserve"> · 2024</w:t>
+      </w:r>
+    </w:p>
+    <w:p>
+      <w:pPr>
+        <w:pStyle w:val="ListParagraph"/>
+        <w:numPr>
+          <w:ilvl w:val="0"/>
+          <w:numId w:val="13"/>
+        </w:numPr>
+        <w:tabs>
+          <w:tab w:val="right" w:pos="9356"/>
+        </w:tabs>
+        <w:spacing w:line="360" w:lineRule="auto"/>
+      </w:pPr>
+      <w:r>
+        <w:t>Estimates of global and regional prevalence of Helicobacter pylori infection among individuals with obesity: a systematic review and meta-analysis</w:t>
+      </w:r>
+      <w:r>
+        <w:t xml:space="preserve"> </w:t>
+      </w:r>
+      <w:r>
+        <w:t xml:space="preserve">· </w:t>
+      </w:r>
+      <w:r>
+        <w:t>10.1007/s15010-024-02244-7</w:t>
+      </w:r>
+    </w:p>
+    <w:p>
+      <w:pPr>
+        <w:pStyle w:val="ListParagraph"/>
+        <w:tabs>
+          <w:tab w:val="right" w:pos="9356"/>
+        </w:tabs>
+        <w:spacing w:line="360" w:lineRule="auto"/>
+        <w:rPr>
+          <w:b/>
+          <w:bCs/>
+        </w:rPr>
+      </w:pPr>
+      <w:r>
+        <w:t>Infection</w:t>
+      </w:r>
+      <w:r>
+        <w:t>· 2024</w:t>
+      </w:r>
+      <w:r>
+        <w:tab/>
+      </w:r>
+      <w:r>
+        <w:rPr>
+          <w:b/>
+          <w:bCs/>
+        </w:rPr>
+        <w:t xml:space="preserve">First </w:t>
+      </w:r>
+      <w:r>
+        <w:rPr>
+          <w:b/>
+          <w:bCs/>
+        </w:rPr>
+        <w:t>&amp;</w:t>
+      </w:r>
+      <w:r>
+        <w:rPr>
+          <w:b/>
+          <w:bCs/>
+        </w:rPr>
+        <w:t xml:space="preserve"> corresponding author</w:t>
       </w:r>
     </w:p>
     <w:p>

</xml_diff>

<commit_message>
a tiny change in pdf + sitemap added
</commit_message>
<xml_diff>
--- a/assets/Resume - Alireza SADEGHI.docx
+++ b/assets/Resume - Alireza SADEGHI.docx
@@ -1159,15 +1159,7 @@
         <w:spacing w:line="360" w:lineRule="auto"/>
       </w:pPr>
       <w:r>
-        <w:t xml:space="preserve">Journal of </w:t>
-      </w:r>
-      <w:proofErr w:type="spellStart"/>
-      <w:r>
-        <w:t>NeuroInterventional</w:t>
-      </w:r>
-      <w:proofErr w:type="spellEnd"/>
-      <w:r>
-        <w:t xml:space="preserve"> Surgery · 2023</w:t>
+        <w:t>Journal of NeuroInterventional Surgery · 2023</w:t>
       </w:r>
     </w:p>
     <w:p>
@@ -1734,10 +1726,7 @@
         <w:t>Estimates of global and regional prevalence of Helicobacter pylori infection among individuals with obesity: a systematic review and meta-analysis</w:t>
       </w:r>
       <w:r>
-        <w:t xml:space="preserve"> </w:t>
-      </w:r>
-      <w:r>
-        <w:t xml:space="preserve">· </w:t>
+        <w:t xml:space="preserve"> · </w:t>
       </w:r>
       <w:r>
         <w:t>10.1007/s15010-024-02244-7</w:t>
@@ -1756,10 +1745,7 @@
         </w:rPr>
       </w:pPr>
       <w:r>
-        <w:t>Infection</w:t>
-      </w:r>
-      <w:r>
-        <w:t>· 2024</w:t>
+        <w:t>Infection· 2024</w:t>
       </w:r>
       <w:r>
         <w:tab/>
@@ -1769,21 +1755,7 @@
           <w:b/>
           <w:bCs/>
         </w:rPr>
-        <w:t xml:space="preserve">First </w:t>
-      </w:r>
-      <w:r>
-        <w:rPr>
-          <w:b/>
-          <w:bCs/>
-        </w:rPr>
-        <w:t>&amp;</w:t>
-      </w:r>
-      <w:r>
-        <w:rPr>
-          <w:b/>
-          <w:bCs/>
-        </w:rPr>
-        <w:t xml:space="preserve"> corresponding author</w:t>
+        <w:t>First &amp; corresponding author</w:t>
       </w:r>
     </w:p>
     <w:p>
@@ -1806,7 +1778,13 @@
         <w:spacing w:line="360" w:lineRule="auto"/>
       </w:pPr>
       <w:r>
-        <w:t>More than 10 peer-reviews for</w:t>
+        <w:t xml:space="preserve">More than </w:t>
+      </w:r>
+      <w:r>
+        <w:t>20</w:t>
+      </w:r>
+      <w:r>
+        <w:t xml:space="preserve"> peer-reviews for</w:t>
       </w:r>
     </w:p>
     <w:p>

</xml_diff>

<commit_message>
data science and machine learning added
</commit_message>
<xml_diff>
--- a/assets/Resume - Alireza SADEGHI.docx
+++ b/assets/Resume - Alireza SADEGHI.docx
@@ -128,6 +128,9 @@
       </w:r>
       <w:r>
         <w:t xml:space="preserve"> </w:t>
+      </w:r>
+      <w:r>
+        <w:t xml:space="preserve">clinical data science, </w:t>
       </w:r>
       <w:r>
         <w:rPr>
@@ -432,6 +435,30 @@
         </w:rPr>
         <w:t>correlations · regression · diagnostics · survival · data wrangling</w:t>
       </w:r>
+      <w:r>
+        <w:rPr>
+          <w:rFonts w:cstheme="minorHAnsi"/>
+        </w:rPr>
+        <w:t xml:space="preserve"> ·</w:t>
+      </w:r>
+      <w:r>
+        <w:rPr>
+          <w:rFonts w:cstheme="minorHAnsi"/>
+        </w:rPr>
+        <w:t xml:space="preserve"> data science</w:t>
+      </w:r>
+      <w:r>
+        <w:rPr>
+          <w:rFonts w:cstheme="minorHAnsi"/>
+        </w:rPr>
+        <w:t xml:space="preserve"> ·</w:t>
+      </w:r>
+      <w:r>
+        <w:rPr>
+          <w:rFonts w:cstheme="minorHAnsi"/>
+        </w:rPr>
+        <w:t xml:space="preserve"> machine-learning</w:t>
+      </w:r>
     </w:p>
     <w:p>
       <w:pPr>
@@ -810,6 +837,7 @@
         <w:rPr>
           <w:rFonts w:cstheme="minorHAnsi"/>
         </w:rPr>
+        <w:lastRenderedPageBreak/>
         <w:t>Work History</w:t>
       </w:r>
     </w:p>
@@ -887,7 +915,6 @@
         <w:rPr>
           <w:rFonts w:cstheme="minorHAnsi"/>
         </w:rPr>
-        <w:lastRenderedPageBreak/>
         <w:t>Clinical Research</w:t>
       </w:r>
       <w:r>
@@ -1174,7 +1201,15 @@
         <w:spacing w:line="360" w:lineRule="auto"/>
       </w:pPr>
       <w:r>
-        <w:t>Journal of NeuroInterventional Surgery · 2023</w:t>
+        <w:t xml:space="preserve">Journal of </w:t>
+      </w:r>
+      <w:proofErr w:type="spellStart"/>
+      <w:r>
+        <w:t>NeuroInterventional</w:t>
+      </w:r>
+      <w:proofErr w:type="spellEnd"/>
+      <w:r>
+        <w:t xml:space="preserve"> Surgery · 2023</w:t>
       </w:r>
     </w:p>
     <w:p>
@@ -1190,6 +1225,7 @@
         <w:spacing w:line="360" w:lineRule="auto"/>
       </w:pPr>
       <w:r>
+        <w:lastRenderedPageBreak/>
         <w:t>Protective effects of melatonin against oxidative stress induced by metabolic disorders in the male reproductive system: a systematic review and meta-analysis of rodent models · 10.3389/fendo.2023.1202560</w:t>
       </w:r>
     </w:p>
@@ -1232,7 +1268,6 @@
         <w:spacing w:line="360" w:lineRule="auto"/>
       </w:pPr>
       <w:r>
-        <w:lastRenderedPageBreak/>
         <w:t>Effects of l‐arginine supplementation in patients with sickle cell disease: A systematic review and meta‐analysis of clinical trials · 10.1002/hsr2.1167</w:t>
       </w:r>
     </w:p>
@@ -1498,6 +1533,7 @@
         <w:spacing w:line="360" w:lineRule="auto"/>
       </w:pPr>
       <w:r>
+        <w:lastRenderedPageBreak/>
         <w:t>Protective effects of exogenous melatonin therapy against oxidative stress to male reproductive tissue caused by anti-cancer chemical and radiation therapy: a systematic review and meta-analysis of animal studies · 10.3389/fendo.2023.1184745</w:t>
       </w:r>
     </w:p>
@@ -1558,7 +1594,6 @@
         </w:rPr>
       </w:pPr>
       <w:r>
-        <w:lastRenderedPageBreak/>
         <w:t>Shiraz E-Medical Journal · 2022</w:t>
       </w:r>
       <w:r>

</xml_diff>

<commit_message>
another change in assets
</commit_message>
<xml_diff>
--- a/assets/Resume - Alireza SADEGHI.docx
+++ b/assets/Resume - Alireza SADEGHI.docx
@@ -32,8 +32,6 @@
           <w:rPr>
             <w:rStyle w:val="Hyperlink"/>
             <w:rFonts w:cstheme="minorHAnsi"/>
-            <w:b w:val="0"/>
-            <w:bCs/>
             <w:sz w:val="24"/>
             <w:szCs w:val="44"/>
             <w:u w:val="none"/>
@@ -193,8 +191,6 @@
                 <w:rPr>
                   <w:rStyle w:val="Hyperlink"/>
                   <w:rFonts w:cstheme="minorHAnsi"/>
-                  <w:b w:val="0"/>
-                  <w:bCs w:val="0"/>
                   <w:u w:val="none"/>
                 </w:rPr>
                 <w:t>Google Scholar</w:t>
@@ -223,8 +219,6 @@
                 <w:rPr>
                   <w:rStyle w:val="Hyperlink"/>
                   <w:rFonts w:cstheme="minorHAnsi"/>
-                  <w:b w:val="0"/>
-                  <w:bCs w:val="0"/>
                   <w:u w:val="none"/>
                 </w:rPr>
                 <w:t>LinkedIn</w:t>
@@ -253,8 +247,6 @@
                 <w:rPr>
                   <w:rStyle w:val="Hyperlink"/>
                   <w:rFonts w:cstheme="minorHAnsi"/>
-                  <w:b w:val="0"/>
-                  <w:bCs w:val="0"/>
                   <w:u w:val="none"/>
                 </w:rPr>
                 <w:t>GitHub</w:t>
@@ -283,8 +275,6 @@
                 <w:rPr>
                   <w:rStyle w:val="Hyperlink"/>
                   <w:rFonts w:cstheme="minorHAnsi"/>
-                  <w:b w:val="0"/>
-                  <w:bCs w:val="0"/>
                   <w:u w:val="none"/>
                 </w:rPr>
                 <w:t>ORCiD</w:t>
@@ -313,8 +303,6 @@
                 <w:rPr>
                   <w:rStyle w:val="Hyperlink"/>
                   <w:rFonts w:cstheme="minorHAnsi"/>
-                  <w:b w:val="0"/>
-                  <w:bCs w:val="0"/>
                   <w:u w:val="none"/>
                 </w:rPr>
                 <w:t>ResearchGate</w:t>
@@ -357,8 +345,6 @@
                 <w:rPr>
                   <w:rStyle w:val="Hyperlink"/>
                   <w:rFonts w:cstheme="minorHAnsi"/>
-                  <w:b w:val="0"/>
-                  <w:bCs w:val="0"/>
                   <w:u w:val="none"/>
                 </w:rPr>
                 <w:t>Online resume</w:t>

</xml_diff>

<commit_message>
a few changes for programming
</commit_message>
<xml_diff>
--- a/assets/Resume - Alireza SADEGHI.docx
+++ b/assets/Resume - Alireza SADEGHI.docx
@@ -95,7 +95,31 @@
         <w:rPr>
           <w:rFonts w:cstheme="minorHAnsi"/>
         </w:rPr>
-        <w:t>eneral practitioner and researcher at Shiraz University of Medical Sciences, Shiraz, Iran</w:t>
+        <w:t>eneral practitioner</w:t>
+      </w:r>
+      <w:r>
+        <w:rPr>
+          <w:rFonts w:cstheme="minorHAnsi"/>
+        </w:rPr>
+        <w:t xml:space="preserve">, </w:t>
+      </w:r>
+      <w:r>
+        <w:rPr>
+          <w:rFonts w:cstheme="minorHAnsi"/>
+        </w:rPr>
+        <w:t>researcher</w:t>
+      </w:r>
+      <w:r>
+        <w:rPr>
+          <w:rFonts w:cstheme="minorHAnsi"/>
+        </w:rPr>
+        <w:t>, and computer programmer</w:t>
+      </w:r>
+      <w:r>
+        <w:rPr>
+          <w:rFonts w:cstheme="minorHAnsi"/>
+        </w:rPr>
+        <w:t xml:space="preserve"> at Shiraz University of Medical Sciences, Shiraz, Iran</w:t>
       </w:r>
       <w:r>
         <w:rPr>
@@ -128,13 +152,28 @@
         <w:t xml:space="preserve"> </w:t>
       </w:r>
       <w:r>
-        <w:t xml:space="preserve">clinical data science, </w:t>
-      </w:r>
-      <w:r>
-        <w:rPr>
-          <w:rFonts w:cstheme="minorHAnsi"/>
-        </w:rPr>
-        <w:t>reproducible science,</w:t>
+        <w:rPr>
+          <w:rFonts w:cstheme="minorHAnsi"/>
+        </w:rPr>
+        <w:t xml:space="preserve">reproducible </w:t>
+      </w:r>
+      <w:r>
+        <w:rPr>
+          <w:rFonts w:cstheme="minorHAnsi"/>
+        </w:rPr>
+        <w:t>research,</w:t>
+      </w:r>
+      <w:r>
+        <w:t xml:space="preserve"> </w:t>
+      </w:r>
+      <w:r>
+        <w:t>data science</w:t>
+      </w:r>
+      <w:r>
+        <w:rPr>
+          <w:rFonts w:cstheme="minorHAnsi"/>
+        </w:rPr>
+        <w:t>,</w:t>
       </w:r>
       <w:r>
         <w:rPr>

</xml_diff>

<commit_message>
minor changes in bold face
</commit_message>
<xml_diff>
--- a/assets/Resume - Alireza SADEGHI.docx
+++ b/assets/Resume - Alireza SADEGHI.docx
@@ -88,12 +88,16 @@
       <w:r>
         <w:rPr>
           <w:rFonts w:cstheme="minorHAnsi"/>
+          <w:b/>
+          <w:bCs/>
         </w:rPr>
         <w:t>G</w:t>
       </w:r>
       <w:r>
         <w:rPr>
           <w:rFonts w:cstheme="minorHAnsi"/>
+          <w:b/>
+          <w:bCs/>
         </w:rPr>
         <w:t>eneral practitioner</w:t>
       </w:r>
@@ -106,6 +110,8 @@
       <w:r>
         <w:rPr>
           <w:rFonts w:cstheme="minorHAnsi"/>
+          <w:b/>
+          <w:bCs/>
         </w:rPr>
         <w:t>researcher</w:t>
       </w:r>
@@ -113,7 +119,15 @@
         <w:rPr>
           <w:rFonts w:cstheme="minorHAnsi"/>
         </w:rPr>
-        <w:t>, and computer programmer</w:t>
+        <w:t xml:space="preserve">, and </w:t>
+      </w:r>
+      <w:r>
+        <w:rPr>
+          <w:rFonts w:cstheme="minorHAnsi"/>
+          <w:b/>
+          <w:bCs/>
+        </w:rPr>
+        <w:t>computer programmer</w:t>
       </w:r>
       <w:r>
         <w:rPr>
@@ -154,19 +168,25 @@
       <w:r>
         <w:rPr>
           <w:rFonts w:cstheme="minorHAnsi"/>
-        </w:rPr>
-        <w:t xml:space="preserve">reproducible </w:t>
-      </w:r>
-      <w:r>
-        <w:rPr>
-          <w:rFonts w:cstheme="minorHAnsi"/>
-        </w:rPr>
-        <w:t>research,</w:t>
+          <w:b/>
+          <w:bCs/>
+        </w:rPr>
+        <w:t>reproducible research</w:t>
+      </w:r>
+      <w:r>
+        <w:rPr>
+          <w:rFonts w:cstheme="minorHAnsi"/>
+        </w:rPr>
+        <w:t>,</w:t>
       </w:r>
       <w:r>
         <w:t xml:space="preserve"> </w:t>
       </w:r>
       <w:r>
+        <w:rPr>
+          <w:b/>
+          <w:bCs/>
+        </w:rPr>
         <w:t>data science</w:t>
       </w:r>
       <w:r>
@@ -179,7 +199,57 @@
         <w:rPr>
           <w:rFonts w:cstheme="minorHAnsi"/>
         </w:rPr>
-        <w:t xml:space="preserve"> clinical research, epidemiology, research design, and computer programming</w:t>
+        <w:t xml:space="preserve"> </w:t>
+      </w:r>
+      <w:r>
+        <w:rPr>
+          <w:rFonts w:cstheme="minorHAnsi"/>
+          <w:b/>
+          <w:bCs/>
+        </w:rPr>
+        <w:t>clinical research</w:t>
+      </w:r>
+      <w:r>
+        <w:rPr>
+          <w:rFonts w:cstheme="minorHAnsi"/>
+        </w:rPr>
+        <w:t xml:space="preserve">, </w:t>
+      </w:r>
+      <w:r>
+        <w:rPr>
+          <w:rFonts w:cstheme="minorHAnsi"/>
+          <w:b/>
+          <w:bCs/>
+        </w:rPr>
+        <w:t>epidemiology</w:t>
+      </w:r>
+      <w:r>
+        <w:rPr>
+          <w:rFonts w:cstheme="minorHAnsi"/>
+        </w:rPr>
+        <w:t xml:space="preserve">, </w:t>
+      </w:r>
+      <w:r>
+        <w:rPr>
+          <w:rFonts w:cstheme="minorHAnsi"/>
+          <w:b/>
+          <w:bCs/>
+        </w:rPr>
+        <w:t>research design</w:t>
+      </w:r>
+      <w:r>
+        <w:rPr>
+          <w:rFonts w:cstheme="minorHAnsi"/>
+        </w:rPr>
+        <w:t xml:space="preserve">, and </w:t>
+      </w:r>
+      <w:r>
+        <w:rPr>
+          <w:rFonts w:cstheme="minorHAnsi"/>
+          <w:b/>
+          <w:bCs/>
+        </w:rPr>
+        <w:t>computer programming</w:t>
       </w:r>
       <w:r>
         <w:rPr>
@@ -479,7 +549,23 @@
           <w:b/>
           <w:bCs/>
         </w:rPr>
-        <w:t>Software:</w:t>
+        <w:t>Software</w:t>
+      </w:r>
+      <w:r>
+        <w:rPr>
+          <w:rFonts w:cstheme="minorHAnsi"/>
+          <w:b/>
+          <w:bCs/>
+        </w:rPr>
+        <w:t xml:space="preserve"> &amp; Programming</w:t>
+      </w:r>
+      <w:r>
+        <w:rPr>
+          <w:rFonts w:cstheme="minorHAnsi"/>
+          <w:b/>
+          <w:bCs/>
+        </w:rPr>
+        <w:t>:</w:t>
       </w:r>
       <w:r>
         <w:rPr>

</xml_diff>

<commit_message>
AME medical Journal added to files
</commit_message>
<xml_diff>
--- a/assets/Resume - Alireza SADEGHI.docx
+++ b/assets/Resume - Alireza SADEGHI.docx
@@ -235,15 +235,7 @@
           <w:b/>
           <w:bCs/>
         </w:rPr>
-        <w:t>clinical research</w:t>
-      </w:r>
-      <w:r>
-        <w:rPr>
-          <w:rFonts w:cstheme="minorHAnsi"/>
-          <w:b/>
-          <w:bCs/>
-        </w:rPr>
-        <w:t xml:space="preserve"> </w:t>
+        <w:t xml:space="preserve">clinical research </w:t>
       </w:r>
       <w:r>
         <w:rPr>
@@ -2144,6 +2136,19 @@
       </w:pPr>
       <w:r>
         <w:t>International Journal of Surgery Open</w:t>
+      </w:r>
+    </w:p>
+    <w:p>
+      <w:pPr>
+        <w:pStyle w:val="ListParagraph"/>
+        <w:numPr>
+          <w:ilvl w:val="0"/>
+          <w:numId w:val="10"/>
+        </w:numPr>
+        <w:spacing w:line="360" w:lineRule="auto"/>
+      </w:pPr>
+      <w:r>
+        <w:t>AME Medical Journal</w:t>
       </w:r>
     </w:p>
     <w:sectPr>

</xml_diff>

<commit_message>
peer reviews to 30
</commit_message>
<xml_diff>
--- a/assets/Resume - Alireza SADEGHI.docx
+++ b/assets/Resume - Alireza SADEGHI.docx
@@ -2080,7 +2080,10 @@
         <w:t xml:space="preserve">More than </w:t>
       </w:r>
       <w:r>
-        <w:t>20</w:t>
+        <w:t>3</w:t>
+      </w:r>
+      <w:r>
+        <w:t>0</w:t>
       </w:r>
       <w:r>
         <w:t xml:space="preserve"> peer-reviews for</w:t>

</xml_diff>

<commit_message>
some more fa added
</commit_message>
<xml_diff>
--- a/assets/Resume - Alireza SADEGHI.docx
+++ b/assets/Resume - Alireza SADEGHI.docx
@@ -26,15 +26,35 @@
           <w:rFonts w:cstheme="minorHAnsi"/>
         </w:rPr>
         <w:tab/>
+      </w:r>
+      <w:r>
+        <w:rPr>
+          <w:rFonts w:ascii="Font Awesome 6 Pro Regular" w:hAnsi="Font Awesome 6 Pro Regular" w:cstheme="minorHAnsi"/>
+          <w:color w:val="404040" w:themeColor="text1" w:themeTint="BF"/>
+          <w:sz w:val="24"/>
+          <w:szCs w:val="24"/>
+        </w:rPr>
+        <w:t></w:t>
+      </w:r>
+      <w:r>
+        <w:rPr>
+          <w:rFonts w:ascii="Font Awesome 6 Pro Regular" w:hAnsi="Font Awesome 6 Pro Regular" w:cstheme="minorHAnsi"/>
+          <w:color w:val="C00000"/>
+          <w:sz w:val="24"/>
+          <w:szCs w:val="24"/>
+        </w:rPr>
+        <w:t xml:space="preserve"> </w:t>
       </w:r>
       <w:hyperlink r:id="rId7" w:history="1">
         <w:r>
           <w:rPr>
             <w:rStyle w:val="Hyperlink"/>
             <w:rFonts w:cstheme="minorHAnsi"/>
+            <w:b w:val="0"/>
+            <w:bCs/>
             <w:color w:val="C00000"/>
             <w:sz w:val="24"/>
-            <w:szCs w:val="44"/>
+            <w:szCs w:val="24"/>
             <w:u w:val="none"/>
           </w:rPr>
           <w:t>alireza.sadeghi.md@gmail.com</w:t>
@@ -295,231 +315,6 @@
         <w:t>.</w:t>
       </w:r>
     </w:p>
-    <w:tbl>
-      <w:tblPr>
-        <w:tblStyle w:val="GridTable2"/>
-        <w:tblW w:w="5000" w:type="pct"/>
-        <w:jc w:val="center"/>
-        <w:shd w:val="clear" w:color="auto" w:fill="EDEDED" w:themeFill="accent3" w:themeFillTint="33"/>
-        <w:tblLook w:val="04A0" w:firstRow="1" w:lastRow="0" w:firstColumn="1" w:lastColumn="0" w:noHBand="0" w:noVBand="1"/>
-      </w:tblPr>
-      <w:tblGrid>
-        <w:gridCol w:w="1916"/>
-        <w:gridCol w:w="1915"/>
-        <w:gridCol w:w="1915"/>
-        <w:gridCol w:w="1915"/>
-        <w:gridCol w:w="1915"/>
-      </w:tblGrid>
-      <w:tr>
-        <w:trPr>
-          <w:cnfStyle w:val="100000000000" w:firstRow="1" w:lastRow="0" w:firstColumn="0" w:lastColumn="0" w:oddVBand="0" w:evenVBand="0" w:oddHBand="0" w:evenHBand="0" w:firstRowFirstColumn="0" w:firstRowLastColumn="0" w:lastRowFirstColumn="0" w:lastRowLastColumn="0"/>
-          <w:trHeight w:val="535"/>
-          <w:jc w:val="center"/>
-        </w:trPr>
-        <w:tc>
-          <w:tcPr>
-            <w:cnfStyle w:val="001000000000" w:firstRow="0" w:lastRow="0" w:firstColumn="1" w:lastColumn="0" w:oddVBand="0" w:evenVBand="0" w:oddHBand="0" w:evenHBand="0" w:firstRowFirstColumn="0" w:firstRowLastColumn="0" w:lastRowFirstColumn="0" w:lastRowLastColumn="0"/>
-            <w:tcW w:w="1000" w:type="pct"/>
-            <w:shd w:val="clear" w:color="auto" w:fill="EDEDED" w:themeFill="accent3" w:themeFillTint="33"/>
-            <w:vAlign w:val="center"/>
-          </w:tcPr>
-          <w:p>
-            <w:pPr>
-              <w:spacing w:line="360" w:lineRule="auto"/>
-              <w:jc w:val="center"/>
-              <w:rPr>
-                <w:rStyle w:val="Hyperlink"/>
-                <w:color w:val="C00000"/>
-                <w:u w:val="none"/>
-              </w:rPr>
-            </w:pPr>
-            <w:hyperlink r:id="rId8" w:history="1">
-              <w:r>
-                <w:rPr>
-                  <w:rStyle w:val="Hyperlink"/>
-                  <w:rFonts w:cstheme="minorHAnsi"/>
-                  <w:color w:val="C00000"/>
-                  <w:u w:val="none"/>
-                </w:rPr>
-                <w:t>Google Scholar</w:t>
-              </w:r>
-            </w:hyperlink>
-          </w:p>
-        </w:tc>
-        <w:tc>
-          <w:tcPr>
-            <w:tcW w:w="1000" w:type="pct"/>
-            <w:shd w:val="clear" w:color="auto" w:fill="EDEDED" w:themeFill="accent3" w:themeFillTint="33"/>
-            <w:vAlign w:val="center"/>
-          </w:tcPr>
-          <w:p>
-            <w:pPr>
-              <w:spacing w:line="360" w:lineRule="auto"/>
-              <w:jc w:val="center"/>
-              <w:cnfStyle w:val="100000000000" w:firstRow="1" w:lastRow="0" w:firstColumn="0" w:lastColumn="0" w:oddVBand="0" w:evenVBand="0" w:oddHBand="0" w:evenHBand="0" w:firstRowFirstColumn="0" w:firstRowLastColumn="0" w:lastRowFirstColumn="0" w:lastRowLastColumn="0"/>
-              <w:rPr>
-                <w:rStyle w:val="Hyperlink"/>
-                <w:color w:val="C00000"/>
-                <w:u w:val="none"/>
-              </w:rPr>
-            </w:pPr>
-            <w:hyperlink r:id="rId9" w:history="1">
-              <w:r>
-                <w:rPr>
-                  <w:rStyle w:val="Hyperlink"/>
-                  <w:rFonts w:cstheme="minorHAnsi"/>
-                  <w:color w:val="C00000"/>
-                  <w:u w:val="none"/>
-                </w:rPr>
-                <w:t>LinkedIn</w:t>
-              </w:r>
-            </w:hyperlink>
-          </w:p>
-        </w:tc>
-        <w:tc>
-          <w:tcPr>
-            <w:tcW w:w="1000" w:type="pct"/>
-            <w:shd w:val="clear" w:color="auto" w:fill="EDEDED" w:themeFill="accent3" w:themeFillTint="33"/>
-            <w:vAlign w:val="center"/>
-          </w:tcPr>
-          <w:p>
-            <w:pPr>
-              <w:spacing w:line="360" w:lineRule="auto"/>
-              <w:jc w:val="center"/>
-              <w:cnfStyle w:val="100000000000" w:firstRow="1" w:lastRow="0" w:firstColumn="0" w:lastColumn="0" w:oddVBand="0" w:evenVBand="0" w:oddHBand="0" w:evenHBand="0" w:firstRowFirstColumn="0" w:firstRowLastColumn="0" w:lastRowFirstColumn="0" w:lastRowLastColumn="0"/>
-              <w:rPr>
-                <w:rStyle w:val="Hyperlink"/>
-                <w:color w:val="C00000"/>
-                <w:u w:val="none"/>
-              </w:rPr>
-            </w:pPr>
-            <w:hyperlink r:id="rId10" w:history="1">
-              <w:r>
-                <w:rPr>
-                  <w:rStyle w:val="Hyperlink"/>
-                  <w:rFonts w:cstheme="minorHAnsi"/>
-                  <w:color w:val="C00000"/>
-                  <w:u w:val="none"/>
-                </w:rPr>
-                <w:t>GitHub</w:t>
-              </w:r>
-            </w:hyperlink>
-          </w:p>
-        </w:tc>
-        <w:tc>
-          <w:tcPr>
-            <w:tcW w:w="1000" w:type="pct"/>
-            <w:shd w:val="clear" w:color="auto" w:fill="EDEDED" w:themeFill="accent3" w:themeFillTint="33"/>
-            <w:vAlign w:val="center"/>
-          </w:tcPr>
-          <w:p>
-            <w:pPr>
-              <w:spacing w:line="360" w:lineRule="auto"/>
-              <w:jc w:val="center"/>
-              <w:cnfStyle w:val="100000000000" w:firstRow="1" w:lastRow="0" w:firstColumn="0" w:lastColumn="0" w:oddVBand="0" w:evenVBand="0" w:oddHBand="0" w:evenHBand="0" w:firstRowFirstColumn="0" w:firstRowLastColumn="0" w:lastRowFirstColumn="0" w:lastRowLastColumn="0"/>
-              <w:rPr>
-                <w:rStyle w:val="Hyperlink"/>
-                <w:color w:val="C00000"/>
-                <w:u w:val="none"/>
-              </w:rPr>
-            </w:pPr>
-            <w:hyperlink r:id="rId11" w:history="1">
-              <w:r>
-                <w:rPr>
-                  <w:rStyle w:val="Hyperlink"/>
-                  <w:rFonts w:cstheme="minorHAnsi"/>
-                  <w:color w:val="C00000"/>
-                  <w:u w:val="none"/>
-                </w:rPr>
-                <w:t>ORCiD</w:t>
-              </w:r>
-            </w:hyperlink>
-          </w:p>
-        </w:tc>
-        <w:tc>
-          <w:tcPr>
-            <w:tcW w:w="1000" w:type="pct"/>
-            <w:shd w:val="clear" w:color="auto" w:fill="EDEDED" w:themeFill="accent3" w:themeFillTint="33"/>
-            <w:vAlign w:val="center"/>
-          </w:tcPr>
-          <w:p>
-            <w:pPr>
-              <w:spacing w:line="360" w:lineRule="auto"/>
-              <w:jc w:val="center"/>
-              <w:cnfStyle w:val="100000000000" w:firstRow="1" w:lastRow="0" w:firstColumn="0" w:lastColumn="0" w:oddVBand="0" w:evenVBand="0" w:oddHBand="0" w:evenHBand="0" w:firstRowFirstColumn="0" w:firstRowLastColumn="0" w:lastRowFirstColumn="0" w:lastRowLastColumn="0"/>
-              <w:rPr>
-                <w:rStyle w:val="Hyperlink"/>
-                <w:color w:val="C00000"/>
-                <w:u w:val="none"/>
-              </w:rPr>
-            </w:pPr>
-            <w:hyperlink r:id="rId12" w:history="1">
-              <w:r>
-                <w:rPr>
-                  <w:rStyle w:val="Hyperlink"/>
-                  <w:rFonts w:cstheme="minorHAnsi"/>
-                  <w:color w:val="C00000"/>
-                  <w:u w:val="none"/>
-                </w:rPr>
-                <w:t>ResearchGate</w:t>
-              </w:r>
-            </w:hyperlink>
-          </w:p>
-        </w:tc>
-      </w:tr>
-      <w:tr>
-        <w:trPr>
-          <w:cnfStyle w:val="000000100000" w:firstRow="0" w:lastRow="0" w:firstColumn="0" w:lastColumn="0" w:oddVBand="0" w:evenVBand="0" w:oddHBand="1" w:evenHBand="0" w:firstRowFirstColumn="0" w:firstRowLastColumn="0" w:lastRowFirstColumn="0" w:lastRowLastColumn="0"/>
-          <w:trHeight w:val="535"/>
-          <w:jc w:val="center"/>
-        </w:trPr>
-        <w:tc>
-          <w:tcPr>
-            <w:cnfStyle w:val="001000000000" w:firstRow="0" w:lastRow="0" w:firstColumn="1" w:lastColumn="0" w:oddVBand="0" w:evenVBand="0" w:oddHBand="0" w:evenHBand="0" w:firstRowFirstColumn="0" w:firstRowLastColumn="0" w:lastRowFirstColumn="0" w:lastRowLastColumn="0"/>
-            <w:tcW w:w="5000" w:type="pct"/>
-            <w:gridSpan w:val="5"/>
-            <w:tcBorders>
-              <w:bottom w:val="nil"/>
-            </w:tcBorders>
-            <w:shd w:val="clear" w:color="auto" w:fill="EDEDED" w:themeFill="accent3" w:themeFillTint="33"/>
-            <w:vAlign w:val="center"/>
-          </w:tcPr>
-          <w:p>
-            <w:pPr>
-              <w:spacing w:line="360" w:lineRule="auto"/>
-              <w:jc w:val="center"/>
-              <w:rPr>
-                <w:rStyle w:val="Hyperlink"/>
-                <w:rFonts w:cstheme="minorHAnsi"/>
-                <w:color w:val="C00000"/>
-                <w:sz w:val="18"/>
-                <w:szCs w:val="18"/>
-                <w:u w:val="none"/>
-              </w:rPr>
-            </w:pPr>
-            <w:hyperlink r:id="rId13" w:history="1">
-              <w:r>
-                <w:rPr>
-                  <w:rStyle w:val="Hyperlink"/>
-                  <w:rFonts w:cstheme="minorHAnsi"/>
-                  <w:color w:val="C00000"/>
-                  <w:u w:val="none"/>
-                </w:rPr>
-                <w:t>Online resume</w:t>
-              </w:r>
-            </w:hyperlink>
-          </w:p>
-        </w:tc>
-      </w:tr>
-    </w:tbl>
-    <w:p>
-      <w:pPr>
-        <w:spacing w:line="360" w:lineRule="auto"/>
-        <w:rPr>
-          <w:rFonts w:cstheme="minorHAnsi"/>
-        </w:rPr>
-      </w:pPr>
-    </w:p>
     <w:p>
       <w:pPr>
         <w:pStyle w:val="Heading1"/>
@@ -1163,7 +958,6 @@
         <w:rPr>
           <w:rFonts w:cstheme="minorHAnsi"/>
         </w:rPr>
-        <w:lastRenderedPageBreak/>
         <w:t>Clinical Research</w:t>
       </w:r>
       <w:r>
@@ -1207,6 +1001,7 @@
         <w:rPr>
           <w:rFonts w:cstheme="minorHAnsi"/>
         </w:rPr>
+        <w:lastRenderedPageBreak/>
         <w:t>Publications</w:t>
       </w:r>
     </w:p>
@@ -1322,7 +1117,7 @@
         <w:rPr>
           <w:b/>
           <w:bCs/>
-          <w:color w:val="C00000"/>
+          <w:color w:val="0DA2B8"/>
         </w:rPr>
         <w:t>Corresponding author</w:t>
       </w:r>
@@ -1384,10 +1179,20 @@
         <w:rPr>
           <w:b/>
           <w:bCs/>
-          <w:color w:val="C00000"/>
-        </w:rPr>
-        <w:t>Corresponding author</w:t>
-      </w:r>
+          <w:color w:val="0DA2B8"/>
+        </w:rPr>
+        <w:t xml:space="preserve">Corresponding </w:t>
+      </w:r>
+      <w:proofErr w:type="gramStart"/>
+      <w:r>
+        <w:rPr>
+          <w:b/>
+          <w:bCs/>
+          <w:color w:val="0DA2B8"/>
+        </w:rPr>
+        <w:t>author</w:t>
+      </w:r>
+      <w:proofErr w:type="gramEnd"/>
     </w:p>
     <w:p>
       <w:pPr>
@@ -1501,7 +1306,7 @@
         <w:rPr>
           <w:b/>
           <w:bCs/>
-          <w:color w:val="C00000"/>
+          <w:color w:val="0DA2B8"/>
         </w:rPr>
         <w:t xml:space="preserve">First </w:t>
       </w:r>
@@ -1509,7 +1314,7 @@
         <w:rPr>
           <w:b/>
           <w:bCs/>
-          <w:color w:val="C00000"/>
+          <w:color w:val="0DA2B8"/>
         </w:rPr>
         <w:t>&amp;</w:t>
       </w:r>
@@ -1517,10 +1322,20 @@
         <w:rPr>
           <w:b/>
           <w:bCs/>
-          <w:color w:val="C00000"/>
-        </w:rPr>
-        <w:t xml:space="preserve"> corresponding author</w:t>
-      </w:r>
+          <w:color w:val="0DA2B8"/>
+        </w:rPr>
+        <w:t xml:space="preserve"> corresponding </w:t>
+      </w:r>
+      <w:proofErr w:type="gramStart"/>
+      <w:r>
+        <w:rPr>
+          <w:b/>
+          <w:bCs/>
+          <w:color w:val="0DA2B8"/>
+        </w:rPr>
+        <w:t>author</w:t>
+      </w:r>
+      <w:proofErr w:type="gramEnd"/>
     </w:p>
     <w:p>
       <w:pPr>
@@ -1579,10 +1394,20 @@
         <w:rPr>
           <w:b/>
           <w:bCs/>
-          <w:color w:val="C00000"/>
-        </w:rPr>
-        <w:t>Corresponding author</w:t>
-      </w:r>
+          <w:color w:val="0DA2B8"/>
+        </w:rPr>
+        <w:t xml:space="preserve">Corresponding </w:t>
+      </w:r>
+      <w:proofErr w:type="gramStart"/>
+      <w:r>
+        <w:rPr>
+          <w:b/>
+          <w:bCs/>
+          <w:color w:val="0DA2B8"/>
+        </w:rPr>
+        <w:t>author</w:t>
+      </w:r>
+      <w:proofErr w:type="gramEnd"/>
     </w:p>
     <w:p>
       <w:pPr>
@@ -1613,7 +1438,6 @@
           <w:i/>
           <w:iCs/>
         </w:rPr>
-        <w:lastRenderedPageBreak/>
         <w:t xml:space="preserve">Journal of </w:t>
       </w:r>
       <w:proofErr w:type="spellStart"/>
@@ -1649,6 +1473,7 @@
           <w:b/>
           <w:bCs/>
         </w:rPr>
+        <w:lastRenderedPageBreak/>
         <w:t>IF: 4.9</w:t>
       </w:r>
     </w:p>
@@ -1713,7 +1538,7 @@
         <w:rPr>
           <w:b/>
           <w:bCs/>
-          <w:color w:val="C00000"/>
+          <w:color w:val="0DA2B8"/>
         </w:rPr>
         <w:t>Co-first author</w:t>
       </w:r>
@@ -1775,7 +1600,7 @@
         <w:rPr>
           <w:b/>
           <w:bCs/>
-          <w:color w:val="C00000"/>
+          <w:color w:val="0DA2B8"/>
         </w:rPr>
         <w:t>First author</w:t>
       </w:r>
@@ -1844,7 +1669,7 @@
         <w:rPr>
           <w:b/>
           <w:bCs/>
-          <w:color w:val="C00000"/>
+          <w:color w:val="0DA2B8"/>
         </w:rPr>
         <w:t>Co-first author</w:t>
       </w:r>
@@ -1910,7 +1735,7 @@
         <w:rPr>
           <w:b/>
           <w:bCs/>
-          <w:color w:val="C00000"/>
+          <w:color w:val="0DA2B8"/>
         </w:rPr>
         <w:t>Co-first author</w:t>
       </w:r>
@@ -1976,7 +1801,7 @@
         <w:rPr>
           <w:b/>
           <w:bCs/>
-          <w:color w:val="C00000"/>
+          <w:color w:val="0DA2B8"/>
         </w:rPr>
         <w:t>First author</w:t>
       </w:r>
@@ -2042,7 +1867,7 @@
         <w:rPr>
           <w:b/>
           <w:bCs/>
-          <w:color w:val="C00000"/>
+          <w:color w:val="0DA2B8"/>
         </w:rPr>
         <w:t>Lead author (thesis)</w:t>
       </w:r>
@@ -2213,7 +2038,7 @@
         <w:rPr>
           <w:b/>
           <w:bCs/>
-          <w:color w:val="C00000"/>
+          <w:color w:val="0DA2B8"/>
         </w:rPr>
         <w:t>Senior author</w:t>
       </w:r>
@@ -2275,13 +2100,23 @@
       <w:r>
         <w:tab/>
       </w:r>
-      <w:r>
-        <w:rPr>
-          <w:b/>
-          <w:bCs/>
-          <w:color w:val="C00000"/>
-        </w:rPr>
-        <w:t>Lead author (thesis)</w:t>
+      <w:proofErr w:type="gramStart"/>
+      <w:r>
+        <w:rPr>
+          <w:b/>
+          <w:bCs/>
+          <w:color w:val="0DA2B8"/>
+        </w:rPr>
+        <w:t>Lead</w:t>
+      </w:r>
+      <w:proofErr w:type="gramEnd"/>
+      <w:r>
+        <w:rPr>
+          <w:b/>
+          <w:bCs/>
+          <w:color w:val="0DA2B8"/>
+        </w:rPr>
+        <w:t xml:space="preserve"> author (thesis)</w:t>
       </w:r>
     </w:p>
     <w:p>
@@ -2351,7 +2186,7 @@
         <w:rPr>
           <w:b/>
           <w:bCs/>
-          <w:color w:val="C00000"/>
+          <w:color w:val="0DA2B8"/>
         </w:rPr>
         <w:t xml:space="preserve">First </w:t>
       </w:r>
@@ -2359,7 +2194,7 @@
         <w:rPr>
           <w:b/>
           <w:bCs/>
-          <w:color w:val="C00000"/>
+          <w:color w:val="0DA2B8"/>
         </w:rPr>
         <w:t>&amp;</w:t>
       </w:r>
@@ -2367,10 +2202,20 @@
         <w:rPr>
           <w:b/>
           <w:bCs/>
-          <w:color w:val="C00000"/>
-        </w:rPr>
-        <w:t xml:space="preserve"> corresponding author</w:t>
-      </w:r>
+          <w:color w:val="0DA2B8"/>
+        </w:rPr>
+        <w:t xml:space="preserve"> corresponding </w:t>
+      </w:r>
+      <w:proofErr w:type="gramStart"/>
+      <w:r>
+        <w:rPr>
+          <w:b/>
+          <w:bCs/>
+          <w:color w:val="0DA2B8"/>
+        </w:rPr>
+        <w:t>author</w:t>
+      </w:r>
+      <w:proofErr w:type="gramEnd"/>
     </w:p>
     <w:p>
       <w:pPr>
@@ -2439,7 +2284,7 @@
         <w:rPr>
           <w:b/>
           <w:bCs/>
-          <w:color w:val="C00000"/>
+          <w:color w:val="0DA2B8"/>
         </w:rPr>
         <w:t>Corresponding author</w:t>
       </w:r>
@@ -2573,7 +2418,7 @@
         <w:rPr>
           <w:b/>
           <w:bCs/>
-          <w:color w:val="C00000"/>
+          <w:color w:val="0DA2B8"/>
         </w:rPr>
         <w:t>First &amp; corresponding author</w:t>
       </w:r>
@@ -2646,7 +2491,7 @@
         <w:rPr>
           <w:b/>
           <w:bCs/>
-          <w:color w:val="C00000"/>
+          <w:color w:val="0DA2B8"/>
         </w:rPr>
         <w:t>First author</w:t>
       </w:r>
@@ -2722,7 +2567,7 @@
         <w:rPr>
           <w:b/>
           <w:bCs/>
-          <w:color w:val="C00000"/>
+          <w:color w:val="0DA2B8"/>
         </w:rPr>
         <w:t>First &amp; corresponding author</w:t>
       </w:r>
@@ -2811,10 +2656,7 @@
         <w:t>Radioprotective Effects of Melatonin Therapy Against Testicular Oxidative Stress: A Systematic Review and Meta-Analysis of Rodent Models</w:t>
       </w:r>
       <w:r>
-        <w:t xml:space="preserve"> · </w:t>
-      </w:r>
-      <w:r>
-        <w:t>NA</w:t>
+        <w:t xml:space="preserve"> · NA</w:t>
       </w:r>
     </w:p>
     <w:p>
@@ -2860,14 +2702,7 @@
           <w:b/>
           <w:bCs/>
         </w:rPr>
-        <w:t xml:space="preserve">IF: </w:t>
-      </w:r>
-      <w:r>
-        <w:rPr>
-          <w:b/>
-          <w:bCs/>
-        </w:rPr>
-        <w:t>1.7</w:t>
+        <w:t>IF: 1.7</w:t>
       </w:r>
       <w:r>
         <w:tab/>
@@ -2876,17 +2711,9 @@
         <w:rPr>
           <w:b/>
           <w:bCs/>
-          <w:color w:val="C00000"/>
-        </w:rPr>
-        <w:t>C</w:t>
-      </w:r>
-      <w:r>
-        <w:rPr>
-          <w:b/>
-          <w:bCs/>
-          <w:color w:val="C00000"/>
-        </w:rPr>
-        <w:t>orresponding author</w:t>
+          <w:color w:val="0DA2B8"/>
+        </w:rPr>
+        <w:t>Corresponding author</w:t>
       </w:r>
     </w:p>
     <w:p>
@@ -2895,6 +2722,16 @@
         <w:spacing w:line="360" w:lineRule="auto"/>
       </w:pPr>
       <w:r>
+        <w:br w:type="page"/>
+      </w:r>
+    </w:p>
+    <w:p>
+      <w:pPr>
+        <w:pStyle w:val="Heading1"/>
+        <w:spacing w:line="360" w:lineRule="auto"/>
+      </w:pPr>
+      <w:r>
+        <w:lastRenderedPageBreak/>
         <w:t>Ongoing projects</w:t>
       </w:r>
     </w:p>
@@ -2939,7 +2776,7 @@
         <w:rPr>
           <w:b/>
           <w:bCs/>
-          <w:color w:val="C00000"/>
+          <w:color w:val="0DA2B8"/>
         </w:rPr>
         <w:t>First author</w:t>
       </w:r>
@@ -2979,7 +2816,6 @@
         </w:rPr>
       </w:pPr>
       <w:r>
-        <w:lastRenderedPageBreak/>
         <w:t>Status: In Progress</w:t>
       </w:r>
       <w:r>
@@ -2989,7 +2825,7 @@
         <w:rPr>
           <w:b/>
           <w:bCs/>
-          <w:color w:val="C00000"/>
+          <w:color w:val="0DA2B8"/>
         </w:rPr>
         <w:t>First author</w:t>
       </w:r>
@@ -3105,9 +2941,9 @@
       </w:r>
     </w:p>
     <w:sectPr>
-      <w:footerReference w:type="default" r:id="rId14"/>
+      <w:footerReference w:type="default" r:id="rId8"/>
       <w:pgSz w:w="12240" w:h="15840"/>
-      <w:pgMar w:top="1440" w:right="1440" w:bottom="1440" w:left="1440" w:header="720" w:footer="720" w:gutter="0"/>
+      <w:pgMar w:top="1440" w:right="1440" w:bottom="1440" w:left="1440" w:header="720" w:footer="0" w:gutter="0"/>
       <w:cols w:space="720"/>
       <w:docGrid w:linePitch="360"/>
     </w:sectPr>
@@ -3196,6 +3032,282 @@
       </w:p>
     </w:sdtContent>
   </w:sdt>
+  <w:tbl>
+    <w:tblPr>
+      <w:tblStyle w:val="GridTable2"/>
+      <w:tblW w:w="4128" w:type="pct"/>
+      <w:jc w:val="center"/>
+      <w:shd w:val="clear" w:color="auto" w:fill="FFFFFF" w:themeFill="background1"/>
+      <w:tblLook w:val="04A0" w:firstRow="1" w:lastRow="0" w:firstColumn="1" w:lastColumn="0" w:noHBand="0" w:noVBand="1"/>
+    </w:tblPr>
+    <w:tblGrid>
+      <w:gridCol w:w="1074"/>
+      <w:gridCol w:w="1074"/>
+      <w:gridCol w:w="1072"/>
+      <w:gridCol w:w="1072"/>
+      <w:gridCol w:w="1078"/>
+      <w:gridCol w:w="2536"/>
+    </w:tblGrid>
+    <w:tr>
+      <w:trPr>
+        <w:cnfStyle w:val="100000000000" w:firstRow="1" w:lastRow="0" w:firstColumn="0" w:lastColumn="0" w:oddVBand="0" w:evenVBand="0" w:oddHBand="0" w:evenHBand="0" w:firstRowFirstColumn="0" w:firstRowLastColumn="0" w:lastRowFirstColumn="0" w:lastRowLastColumn="0"/>
+        <w:trHeight w:val="340"/>
+        <w:jc w:val="center"/>
+      </w:trPr>
+      <w:tc>
+        <w:tcPr>
+          <w:cnfStyle w:val="001000000000" w:firstRow="0" w:lastRow="0" w:firstColumn="1" w:lastColumn="0" w:oddVBand="0" w:evenVBand="0" w:oddHBand="0" w:evenHBand="0" w:firstRowFirstColumn="0" w:firstRowLastColumn="0" w:lastRowFirstColumn="0" w:lastRowLastColumn="0"/>
+          <w:tcW w:w="679" w:type="pct"/>
+          <w:tcBorders>
+            <w:bottom w:val="nil"/>
+          </w:tcBorders>
+          <w:vAlign w:val="bottom"/>
+        </w:tcPr>
+        <w:p>
+          <w:pPr>
+            <w:spacing w:line="360" w:lineRule="auto"/>
+            <w:jc w:val="center"/>
+            <w:rPr>
+              <w:rStyle w:val="Hyperlink"/>
+              <w:b w:val="0"/>
+              <w:bCs w:val="0"/>
+              <w:color w:val="C00000"/>
+              <w:sz w:val="28"/>
+              <w:szCs w:val="28"/>
+              <w:u w:val="none"/>
+            </w:rPr>
+          </w:pPr>
+          <w:hyperlink r:id="rId1" w:history="1">
+            <w:r>
+              <w:rPr>
+                <w:rStyle w:val="Hyperlink"/>
+                <w:rFonts w:ascii="Font Awesome 6 Brands Regular" w:hAnsi="Font Awesome 6 Brands Regular"/>
+                <w:b w:val="0"/>
+                <w:bCs w:val="0"/>
+                <w:color w:val="C00000"/>
+                <w:sz w:val="28"/>
+                <w:szCs w:val="28"/>
+                <w:u w:val="none"/>
+              </w:rPr>
+              <w:t></w:t>
+            </w:r>
+          </w:hyperlink>
+        </w:p>
+      </w:tc>
+      <w:tc>
+        <w:tcPr>
+          <w:tcW w:w="679" w:type="pct"/>
+          <w:tcBorders>
+            <w:bottom w:val="nil"/>
+          </w:tcBorders>
+          <w:vAlign w:val="bottom"/>
+        </w:tcPr>
+        <w:p>
+          <w:pPr>
+            <w:spacing w:line="360" w:lineRule="auto"/>
+            <w:jc w:val="center"/>
+            <w:cnfStyle w:val="100000000000" w:firstRow="1" w:lastRow="0" w:firstColumn="0" w:lastColumn="0" w:oddVBand="0" w:evenVBand="0" w:oddHBand="0" w:evenHBand="0" w:firstRowFirstColumn="0" w:firstRowLastColumn="0" w:lastRowFirstColumn="0" w:lastRowLastColumn="0"/>
+            <w:rPr>
+              <w:rStyle w:val="Hyperlink"/>
+              <w:b w:val="0"/>
+              <w:bCs w:val="0"/>
+              <w:color w:val="C00000"/>
+              <w:sz w:val="28"/>
+              <w:szCs w:val="28"/>
+              <w:u w:val="none"/>
+            </w:rPr>
+          </w:pPr>
+          <w:hyperlink r:id="rId2" w:history="1">
+            <w:r>
+              <w:rPr>
+                <w:rStyle w:val="Hyperlink"/>
+                <w:rFonts w:ascii="Font Awesome 6 Brands Regular" w:hAnsi="Font Awesome 6 Brands Regular"/>
+                <w:b w:val="0"/>
+                <w:bCs w:val="0"/>
+                <w:color w:val="C00000"/>
+                <w:sz w:val="28"/>
+                <w:szCs w:val="28"/>
+                <w:u w:val="none"/>
+              </w:rPr>
+              <w:t></w:t>
+            </w:r>
+          </w:hyperlink>
+        </w:p>
+      </w:tc>
+      <w:tc>
+        <w:tcPr>
+          <w:tcW w:w="678" w:type="pct"/>
+          <w:tcBorders>
+            <w:bottom w:val="nil"/>
+          </w:tcBorders>
+          <w:vAlign w:val="bottom"/>
+        </w:tcPr>
+        <w:p>
+          <w:pPr>
+            <w:spacing w:line="360" w:lineRule="auto"/>
+            <w:jc w:val="center"/>
+            <w:cnfStyle w:val="100000000000" w:firstRow="1" w:lastRow="0" w:firstColumn="0" w:lastColumn="0" w:oddVBand="0" w:evenVBand="0" w:oddHBand="0" w:evenHBand="0" w:firstRowFirstColumn="0" w:firstRowLastColumn="0" w:lastRowFirstColumn="0" w:lastRowLastColumn="0"/>
+            <w:rPr>
+              <w:rStyle w:val="Hyperlink"/>
+              <w:b w:val="0"/>
+              <w:bCs w:val="0"/>
+              <w:color w:val="C00000"/>
+              <w:sz w:val="28"/>
+              <w:szCs w:val="28"/>
+              <w:u w:val="none"/>
+            </w:rPr>
+          </w:pPr>
+          <w:hyperlink r:id="rId3" w:history="1">
+            <w:r>
+              <w:rPr>
+                <w:rStyle w:val="Hyperlink"/>
+                <w:rFonts w:ascii="Font Awesome 6 Brands Regular" w:hAnsi="Font Awesome 6 Brands Regular"/>
+                <w:b w:val="0"/>
+                <w:bCs w:val="0"/>
+                <w:color w:val="C00000"/>
+                <w:sz w:val="28"/>
+                <w:szCs w:val="28"/>
+                <w:u w:val="none"/>
+              </w:rPr>
+              <w:t></w:t>
+            </w:r>
+          </w:hyperlink>
+        </w:p>
+      </w:tc>
+      <w:tc>
+        <w:tcPr>
+          <w:tcW w:w="678" w:type="pct"/>
+          <w:tcBorders>
+            <w:bottom w:val="nil"/>
+          </w:tcBorders>
+          <w:vAlign w:val="bottom"/>
+        </w:tcPr>
+        <w:p>
+          <w:pPr>
+            <w:spacing w:line="360" w:lineRule="auto"/>
+            <w:jc w:val="center"/>
+            <w:cnfStyle w:val="100000000000" w:firstRow="1" w:lastRow="0" w:firstColumn="0" w:lastColumn="0" w:oddVBand="0" w:evenVBand="0" w:oddHBand="0" w:evenHBand="0" w:firstRowFirstColumn="0" w:firstRowLastColumn="0" w:lastRowFirstColumn="0" w:lastRowLastColumn="0"/>
+            <w:rPr>
+              <w:rStyle w:val="Hyperlink"/>
+              <w:b w:val="0"/>
+              <w:bCs w:val="0"/>
+              <w:color w:val="C00000"/>
+              <w:sz w:val="28"/>
+              <w:szCs w:val="28"/>
+              <w:u w:val="none"/>
+            </w:rPr>
+          </w:pPr>
+          <w:hyperlink r:id="rId4" w:history="1">
+            <w:r>
+              <w:rPr>
+                <w:rStyle w:val="Hyperlink"/>
+                <w:rFonts w:ascii="Font Awesome 6 Brands Regular" w:hAnsi="Font Awesome 6 Brands Regular"/>
+                <w:b w:val="0"/>
+                <w:bCs w:val="0"/>
+                <w:color w:val="C00000"/>
+                <w:sz w:val="28"/>
+                <w:szCs w:val="28"/>
+                <w:u w:val="none"/>
+              </w:rPr>
+              <w:t></w:t>
+            </w:r>
+          </w:hyperlink>
+        </w:p>
+      </w:tc>
+      <w:tc>
+        <w:tcPr>
+          <w:tcW w:w="682" w:type="pct"/>
+          <w:tcBorders>
+            <w:bottom w:val="nil"/>
+          </w:tcBorders>
+          <w:vAlign w:val="bottom"/>
+        </w:tcPr>
+        <w:p>
+          <w:pPr>
+            <w:spacing w:line="360" w:lineRule="auto"/>
+            <w:jc w:val="center"/>
+            <w:cnfStyle w:val="100000000000" w:firstRow="1" w:lastRow="0" w:firstColumn="0" w:lastColumn="0" w:oddVBand="0" w:evenVBand="0" w:oddHBand="0" w:evenHBand="0" w:firstRowFirstColumn="0" w:firstRowLastColumn="0" w:lastRowFirstColumn="0" w:lastRowLastColumn="0"/>
+            <w:rPr>
+              <w:rStyle w:val="Hyperlink"/>
+              <w:b w:val="0"/>
+              <w:bCs w:val="0"/>
+              <w:color w:val="C00000"/>
+              <w:sz w:val="28"/>
+              <w:szCs w:val="28"/>
+              <w:u w:val="none"/>
+            </w:rPr>
+          </w:pPr>
+          <w:hyperlink r:id="rId5" w:history="1">
+            <w:r>
+              <w:rPr>
+                <w:rStyle w:val="Hyperlink"/>
+                <w:rFonts w:ascii="Font Awesome 6 Brands Regular" w:hAnsi="Font Awesome 6 Brands Regular"/>
+                <w:b w:val="0"/>
+                <w:bCs w:val="0"/>
+                <w:color w:val="C00000"/>
+                <w:sz w:val="28"/>
+                <w:szCs w:val="28"/>
+                <w:u w:val="none"/>
+              </w:rPr>
+              <w:t></w:t>
+            </w:r>
+          </w:hyperlink>
+        </w:p>
+      </w:tc>
+      <w:tc>
+        <w:tcPr>
+          <w:tcW w:w="1604" w:type="pct"/>
+          <w:tcBorders>
+            <w:bottom w:val="nil"/>
+          </w:tcBorders>
+          <w:vAlign w:val="bottom"/>
+        </w:tcPr>
+        <w:p>
+          <w:pPr>
+            <w:spacing w:line="360" w:lineRule="auto"/>
+            <w:jc w:val="center"/>
+            <w:cnfStyle w:val="100000000000" w:firstRow="1" w:lastRow="0" w:firstColumn="0" w:lastColumn="0" w:oddVBand="0" w:evenVBand="0" w:oddHBand="0" w:evenHBand="0" w:firstRowFirstColumn="0" w:firstRowLastColumn="0" w:lastRowFirstColumn="0" w:lastRowLastColumn="0"/>
+            <w:rPr>
+              <w:rFonts w:ascii="Font Awesome 6 Brands Regular" w:hAnsi="Font Awesome 6 Brands Regular"/>
+              <w:b w:val="0"/>
+              <w:bCs w:val="0"/>
+              <w:color w:val="C00000"/>
+              <w:sz w:val="28"/>
+              <w:szCs w:val="28"/>
+            </w:rPr>
+          </w:pPr>
+          <w:hyperlink r:id="rId6" w:history="1">
+            <w:r>
+              <w:rPr>
+                <w:rStyle w:val="Hyperlink"/>
+                <w:rFonts w:cstheme="minorHAnsi"/>
+                <w:b w:val="0"/>
+                <w:bCs w:val="0"/>
+                <w:color w:val="C00000"/>
+                <w:sz w:val="28"/>
+                <w:szCs w:val="28"/>
+                <w:u w:val="none"/>
+              </w:rPr>
+              <w:t xml:space="preserve">Online resume </w:t>
+            </w:r>
+            <w:r>
+              <w:rPr>
+                <w:rStyle w:val="Hyperlink"/>
+                <w:rFonts w:ascii="Font Awesome 6 Pro Light" w:hAnsi="Font Awesome 6 Pro Light"/>
+                <w:b w:val="0"/>
+                <w:bCs w:val="0"/>
+                <w:color w:val="C00000"/>
+                <w:sz w:val="28"/>
+                <w:szCs w:val="28"/>
+                <w:u w:val="none"/>
+              </w:rPr>
+              <w:t></w:t>
+            </w:r>
+          </w:hyperlink>
+        </w:p>
+      </w:tc>
+    </w:tr>
+  </w:tbl>
   <w:p>
     <w:pPr>
       <w:pStyle w:val="Footer"/>
@@ -4827,7 +4939,6 @@
   <w:style w:type="character" w:default="1" w:styleId="DefaultParagraphFont">
     <w:name w:val="Default Paragraph Font"/>
     <w:uiPriority w:val="1"/>
-    <w:semiHidden/>
     <w:unhideWhenUsed/>
   </w:style>
   <w:style w:type="table" w:default="1" w:styleId="TableNormal">

</xml_diff>